<commit_message>
Student 5 doc updated requirements for Deliverable D02
</commit_message>
<xml_diff>
--- a/reports/Student#5/05 - Requirements - Student #5.docx
+++ b/reports/Student#5/05 - Requirements - Student #5.docx
@@ -268,7 +268,7 @@
                 <w:rFonts w:asciiTheme="majorHAnsi" w:hAnsiTheme="majorHAnsi" w:cstheme="majorBidi"/>
                 <w:b/>
                 <w:bCs/>
-                <w:lang w:val="en-US"/>
+                <w:lang w:val="es-ES"/>
               </w:rPr>
             </w:pPr>
             <w:r>
@@ -289,14 +289,14 @@
             <w:r>
               <w:rPr>
                 <w:rFonts w:asciiTheme="majorHAnsi" w:hAnsiTheme="majorHAnsi" w:cstheme="majorBidi"/>
-                <w:lang w:val="en-US"/>
+                <w:lang w:val="es-ES"/>
               </w:rPr>
               <w:t xml:space="preserve"> </w:t>
             </w:r>
             <w:r>
               <w:rPr>
                 <w:rFonts w:asciiTheme="majorHAnsi" w:hAnsiTheme="majorHAnsi" w:cstheme="majorBidi"/>
-                <w:lang w:val="en-US"/>
+                <w:lang w:val="es-ES"/>
               </w:rPr>
               <w:t>2965****</w:t>
             </w:r>
@@ -336,7 +336,7 @@
               <w:sdtPr>
                 <w:rPr>
                   <w:rFonts w:asciiTheme="majorHAnsi" w:hAnsiTheme="majorHAnsi" w:cstheme="majorHAnsi"/>
-                  <w:lang w:val="en-US"/>
+                  <w:lang w:val="es-ES"/>
                 </w:rPr>
                 <w:tag w:val="UVUS02"/>
                 <w:id w:val="1381354132"/>
@@ -350,21 +350,21 @@
                 <w:r>
                   <w:rPr>
                     <w:rFonts w:asciiTheme="majorHAnsi" w:hAnsiTheme="majorHAnsi" w:cstheme="majorHAnsi"/>
-                    <w:lang w:val="en-US"/>
+                    <w:lang w:val="es-ES"/>
                   </w:rPr>
                   <w:t xml:space="preserve"> </w:t>
                 </w:r>
                 <w:r>
                   <w:rPr>
                     <w:rFonts w:asciiTheme="majorHAnsi" w:hAnsiTheme="majorHAnsi" w:cstheme="majorHAnsi"/>
-                    <w:lang w:val="en-US"/>
+                    <w:lang w:val="es-ES"/>
                   </w:rPr>
                   <w:t>FPJ0058</w:t>
                 </w:r>
                 <w:r>
                   <w:rPr>
                     <w:rFonts w:asciiTheme="majorHAnsi" w:hAnsiTheme="majorHAnsi" w:cstheme="majorHAnsi"/>
-                    <w:lang w:val="en-US"/>
+                    <w:lang w:val="es-ES"/>
                   </w:rPr>
                   <w:t xml:space="preserve">  </w:t>
                 </w:r>
@@ -531,6 +531,12 @@
                   <w:rPr>
                     <w:rFonts w:asciiTheme="majorHAnsi" w:hAnsiTheme="majorHAnsi" w:cstheme="majorHAnsi"/>
                   </w:rPr>
+                  <w:t xml:space="preserve">, tester, analyst </w:t>
+                </w:r>
+                <w:r>
+                  <w:rPr>
+                    <w:rFonts w:asciiTheme="majorHAnsi" w:hAnsiTheme="majorHAnsi" w:cstheme="majorHAnsi"/>
+                  </w:rPr>
                   <w:t xml:space="preserve"> </w:t>
                 </w:r>
               </w:sdtContent>
@@ -608,7 +614,31 @@
                   <w:rPr>
                     <w:rFonts w:asciiTheme="majorHAnsi" w:hAnsiTheme="majorHAnsi" w:cstheme="majorHAnsi"/>
                   </w:rPr>
-                  <w:t>02/19/2025</w:t>
+                  <w:t>0</w:t>
+                </w:r>
+                <w:r>
+                  <w:rPr>
+                    <w:rFonts w:asciiTheme="majorHAnsi" w:hAnsiTheme="majorHAnsi" w:cstheme="majorHAnsi"/>
+                  </w:rPr>
+                  <w:t>3</w:t>
+                </w:r>
+                <w:r>
+                  <w:rPr>
+                    <w:rFonts w:asciiTheme="majorHAnsi" w:hAnsiTheme="majorHAnsi" w:cstheme="majorHAnsi"/>
+                  </w:rPr>
+                  <w:t>/</w:t>
+                </w:r>
+                <w:r>
+                  <w:rPr>
+                    <w:rFonts w:asciiTheme="majorHAnsi" w:hAnsiTheme="majorHAnsi" w:cstheme="majorHAnsi"/>
+                  </w:rPr>
+                  <w:t>12</w:t>
+                </w:r>
+                <w:r>
+                  <w:rPr>
+                    <w:rFonts w:asciiTheme="majorHAnsi" w:hAnsiTheme="majorHAnsi" w:cstheme="majorHAnsi"/>
+                  </w:rPr>
+                  <w:t>/2025</w:t>
                 </w:r>
                 <w:r>
                   <w:rPr>
@@ -2335,7 +2365,13 @@
         </w:sdtPr>
         <w:sdtContent>
           <w:r>
-            <w:t xml:space="preserve">    </w:t>
+            <w:t xml:space="preserve"> </w:t>
+          </w:r>
+          <w:r>
+            <w:t xml:space="preserve"> X</w:t>
+          </w:r>
+          <w:r>
+            <w:t xml:space="preserve">   </w:t>
           </w:r>
         </w:sdtContent>
       </w:sdt>
@@ -9074,6 +9110,7 @@
     <w:rsidRoot w:val="004D7778"/>
     <w:rsid w:val="00061CE8"/>
     <w:rsid w:val="000B367C"/>
+    <w:rsid w:val="000C01B7"/>
     <w:rsid w:val="000C5FA0"/>
     <w:rsid w:val="001221F0"/>
     <w:rsid w:val="001476FF"/>
@@ -9109,6 +9146,7 @@
     <w:rsid w:val="00DD75B9"/>
     <w:rsid w:val="00E25325"/>
     <w:rsid w:val="00E5696F"/>
+    <w:rsid w:val="00E6303F"/>
     <w:rsid w:val="00E955A7"/>
     <w:rsid w:val="00ED10C6"/>
     <w:rsid w:val="00ED34A4"/>

</xml_diff>

<commit_message>
update: marked as completed all the requirements made until now
</commit_message>
<xml_diff>
--- a/reports/Student#5/05 - Requirements - Student #5.docx
+++ b/reports/Student#5/05 - Requirements - Student #5.docx
@@ -1,6 +1,6 @@
 
 <file path=word/document.xml><?xml version="1.0" encoding="utf-8"?>
-<w:document xmlns:wpc="http://schemas.microsoft.com/office/word/2010/wordprocessingCanvas" xmlns:cx="http://schemas.microsoft.com/office/drawing/2014/chartex" xmlns:mc="http://schemas.openxmlformats.org/markup-compatibility/2006" xmlns:o="urn:schemas-microsoft-com:office:office" xmlns:r="http://schemas.openxmlformats.org/officeDocument/2006/relationships" xmlns:m="http://schemas.openxmlformats.org/officeDocument/2006/math" xmlns:v="urn:schemas-microsoft-com:vml" xmlns:wp14="http://schemas.microsoft.com/office/word/2010/wordprocessingDrawing" xmlns:wp="http://schemas.openxmlformats.org/drawingml/2006/wordprocessingDrawing" xmlns:w10="urn:schemas-microsoft-com:office:word" xmlns:w="http://schemas.openxmlformats.org/wordprocessingml/2006/main" xmlns:w14="http://schemas.microsoft.com/office/word/2010/wordml" xmlns:w15="http://schemas.microsoft.com/office/word/2012/wordml" xmlns:w16se="http://schemas.microsoft.com/office/word/2015/wordml/symex" xmlns:wpg="http://schemas.microsoft.com/office/word/2010/wordprocessingGroup" xmlns:wpi="http://schemas.microsoft.com/office/word/2010/wordprocessingInk" xmlns:wne="http://schemas.microsoft.com/office/word/2006/wordml" xmlns:wps="http://schemas.microsoft.com/office/word/2010/wordprocessingShape" mc:Ignorable="w14 w15 w16se wp14">
+<w:document xmlns:wpc="http://schemas.microsoft.com/office/word/2010/wordprocessingCanvas" xmlns:cx="http://schemas.microsoft.com/office/drawing/2014/chartex" xmlns:cx1="http://schemas.microsoft.com/office/drawing/2015/9/8/chartex" xmlns:cx2="http://schemas.microsoft.com/office/drawing/2015/10/21/chartex" xmlns:cx3="http://schemas.microsoft.com/office/drawing/2016/5/9/chartex" xmlns:cx4="http://schemas.microsoft.com/office/drawing/2016/5/10/chartex" xmlns:cx5="http://schemas.microsoft.com/office/drawing/2016/5/11/chartex" xmlns:cx6="http://schemas.microsoft.com/office/drawing/2016/5/12/chartex" xmlns:cx7="http://schemas.microsoft.com/office/drawing/2016/5/13/chartex" xmlns:cx8="http://schemas.microsoft.com/office/drawing/2016/5/14/chartex" xmlns:mc="http://schemas.openxmlformats.org/markup-compatibility/2006" xmlns:aink="http://schemas.microsoft.com/office/drawing/2016/ink" xmlns:am3d="http://schemas.microsoft.com/office/drawing/2017/model3d" xmlns:o="urn:schemas-microsoft-com:office:office" xmlns:oel="http://schemas.microsoft.com/office/2019/extlst" xmlns:r="http://schemas.openxmlformats.org/officeDocument/2006/relationships" xmlns:m="http://schemas.openxmlformats.org/officeDocument/2006/math" xmlns:v="urn:schemas-microsoft-com:vml" xmlns:wp14="http://schemas.microsoft.com/office/word/2010/wordprocessingDrawing" xmlns:wp="http://schemas.openxmlformats.org/drawingml/2006/wordprocessingDrawing" xmlns:w10="urn:schemas-microsoft-com:office:word" xmlns:w="http://schemas.openxmlformats.org/wordprocessingml/2006/main" xmlns:w14="http://schemas.microsoft.com/office/word/2010/wordml" xmlns:w15="http://schemas.microsoft.com/office/word/2012/wordml" xmlns:w16cex="http://schemas.microsoft.com/office/word/2018/wordml/cex" xmlns:w16cid="http://schemas.microsoft.com/office/word/2016/wordml/cid" xmlns:w16="http://schemas.microsoft.com/office/word/2018/wordml" xmlns:w16du="http://schemas.microsoft.com/office/word/2023/wordml/word16du" xmlns:w16sdtdh="http://schemas.microsoft.com/office/word/2020/wordml/sdtdatahash" xmlns:w16sdtfl="http://schemas.microsoft.com/office/word/2024/wordml/sdtformatlock" xmlns:w16se="http://schemas.microsoft.com/office/word/2015/wordml/symex" xmlns:wpg="http://schemas.microsoft.com/office/word/2010/wordprocessingGroup" xmlns:wpi="http://schemas.microsoft.com/office/word/2010/wordprocessingInk" xmlns:wne="http://schemas.microsoft.com/office/word/2006/wordml" xmlns:wps="http://schemas.microsoft.com/office/word/2010/wordprocessingShape" mc:Ignorable="w14 w15 w16se w16cid w16 w16cex w16sdtdh w16sdtfl w16du wp14">
   <w:body>
     <w:p>
       <w:pPr>
@@ -139,7 +139,6 @@
                 <w15:appearance w15:val="hidden"/>
                 <w:text/>
               </w:sdtPr>
-              <w:sdtEndPr/>
               <w:sdtContent>
                 <w:r>
                   <w:rPr>
@@ -218,13 +217,18 @@
                 <w15:appearance w15:val="hidden"/>
                 <w:text/>
               </w:sdtPr>
-              <w:sdtEndPr/>
               <w:sdtContent>
                 <w:r>
                   <w:rPr>
                     <w:rFonts w:asciiTheme="majorHAnsi" w:hAnsiTheme="majorHAnsi" w:cstheme="majorBidi"/>
                   </w:rPr>
                   <w:t xml:space="preserve"> https://github.com/DP2-IIS-C1048/Acme-ANS-D</w:t>
+                </w:r>
+                <w:r>
+                  <w:rPr>
+                    <w:rFonts w:asciiTheme="majorHAnsi" w:hAnsiTheme="majorHAnsi" w:cstheme="majorBidi"/>
+                  </w:rPr>
+                  <w:t xml:space="preserve"> </w:t>
                 </w:r>
               </w:sdtContent>
             </w:sdt>
@@ -270,7 +274,7 @@
                 <w:rFonts w:asciiTheme="majorHAnsi" w:hAnsiTheme="majorHAnsi" w:cstheme="majorBidi"/>
                 <w:b/>
                 <w:bCs/>
-                <w:lang w:val="es-ES"/>
+                <w:lang w:val="en-US"/>
               </w:rPr>
             </w:pPr>
             <w:r>
@@ -291,14 +295,14 @@
             <w:r>
               <w:rPr>
                 <w:rFonts w:asciiTheme="majorHAnsi" w:hAnsiTheme="majorHAnsi" w:cstheme="majorBidi"/>
-                <w:lang w:val="es-ES"/>
+                <w:lang w:val="en-US"/>
               </w:rPr>
               <w:t xml:space="preserve"> </w:t>
             </w:r>
             <w:r>
               <w:rPr>
                 <w:rFonts w:asciiTheme="majorHAnsi" w:hAnsiTheme="majorHAnsi" w:cstheme="majorBidi"/>
-                <w:lang w:val="es-ES"/>
+                <w:lang w:val="en-US"/>
               </w:rPr>
               <w:t>2965****</w:t>
             </w:r>
@@ -338,7 +342,7 @@
               <w:sdtPr>
                 <w:rPr>
                   <w:rFonts w:asciiTheme="majorHAnsi" w:hAnsiTheme="majorHAnsi" w:cstheme="majorHAnsi"/>
-                  <w:lang w:val="es-ES"/>
+                  <w:lang w:val="en-US"/>
                 </w:rPr>
                 <w:tag w:val="UVUS02"/>
                 <w:id w:val="1381354132"/>
@@ -348,26 +352,25 @@
                 <w15:appearance w15:val="hidden"/>
                 <w:text/>
               </w:sdtPr>
-              <w:sdtEndPr/>
               <w:sdtContent>
                 <w:r>
                   <w:rPr>
                     <w:rFonts w:asciiTheme="majorHAnsi" w:hAnsiTheme="majorHAnsi" w:cstheme="majorHAnsi"/>
-                    <w:lang w:val="es-ES"/>
+                    <w:lang w:val="en-US"/>
                   </w:rPr>
                   <w:t xml:space="preserve"> </w:t>
                 </w:r>
                 <w:r>
                   <w:rPr>
                     <w:rFonts w:asciiTheme="majorHAnsi" w:hAnsiTheme="majorHAnsi" w:cstheme="majorHAnsi"/>
-                    <w:lang w:val="es-ES"/>
+                    <w:lang w:val="en-US"/>
                   </w:rPr>
                   <w:t>FPJ0058</w:t>
                 </w:r>
                 <w:r>
                   <w:rPr>
                     <w:rFonts w:asciiTheme="majorHAnsi" w:hAnsiTheme="majorHAnsi" w:cstheme="majorHAnsi"/>
-                    <w:lang w:val="es-ES"/>
+                    <w:lang w:val="en-US"/>
                   </w:rPr>
                   <w:t xml:space="preserve">  </w:t>
                 </w:r>
@@ -417,7 +420,6 @@
                 <w15:appearance w15:val="hidden"/>
                 <w:text/>
               </w:sdtPr>
-              <w:sdtEndPr/>
               <w:sdtContent>
                 <w:r>
                   <w:rPr>
@@ -506,7 +508,6 @@
                 <w15:appearance w15:val="hidden"/>
                 <w:text/>
               </w:sdtPr>
-              <w:sdtEndPr/>
               <w:sdtContent>
                 <w:r>
                   <w:rPr>
@@ -537,18 +538,6 @@
                     <w:rFonts w:asciiTheme="majorHAnsi" w:hAnsiTheme="majorHAnsi" w:cstheme="majorHAnsi"/>
                   </w:rPr>
                   <w:t>, tester, analyst</w:t>
-                </w:r>
-                <w:r>
-                  <w:rPr>
-                    <w:rFonts w:asciiTheme="majorHAnsi" w:hAnsiTheme="majorHAnsi" w:cstheme="majorHAnsi"/>
-                  </w:rPr>
-                  <w:t>, operator</w:t>
-                </w:r>
-                <w:r>
-                  <w:rPr>
-                    <w:rFonts w:asciiTheme="majorHAnsi" w:hAnsiTheme="majorHAnsi" w:cstheme="majorHAnsi"/>
-                  </w:rPr>
-                  <w:t xml:space="preserve"> </w:t>
                 </w:r>
                 <w:r>
                   <w:rPr>
@@ -631,7 +620,19 @@
                   <w:rPr>
                     <w:rFonts w:asciiTheme="majorHAnsi" w:hAnsiTheme="majorHAnsi" w:cstheme="majorHAnsi"/>
                   </w:rPr>
-                  <w:t>04/03</w:t>
+                  <w:t>24</w:t>
+                </w:r>
+                <w:r>
+                  <w:rPr>
+                    <w:rFonts w:asciiTheme="majorHAnsi" w:hAnsiTheme="majorHAnsi" w:cstheme="majorHAnsi"/>
+                  </w:rPr>
+                  <w:t>/0</w:t>
+                </w:r>
+                <w:r>
+                  <w:rPr>
+                    <w:rFonts w:asciiTheme="majorHAnsi" w:hAnsiTheme="majorHAnsi" w:cstheme="majorHAnsi"/>
+                  </w:rPr>
+                  <w:t>5</w:t>
                 </w:r>
                 <w:r>
                   <w:rPr>
@@ -867,7 +868,6 @@
           <w15:appearance w15:val="hidden"/>
           <w:text/>
         </w:sdtPr>
-        <w:sdtEndPr/>
         <w:sdtContent>
           <w:r>
             <w:t xml:space="preserve">  </w:t>
@@ -982,7 +982,6 @@
           <w15:appearance w15:val="hidden"/>
           <w:text/>
         </w:sdtPr>
-        <w:sdtEndPr/>
         <w:sdtContent>
           <w:r>
             <w:t xml:space="preserve">  </w:t>
@@ -1295,7 +1294,6 @@
           <w15:appearance w15:val="hidden"/>
           <w:text/>
         </w:sdtPr>
-        <w:sdtEndPr/>
         <w:sdtContent>
           <w:r>
             <w:t xml:space="preserve">  </w:t>
@@ -1463,7 +1461,6 @@
           <w15:appearance w15:val="hidden"/>
           <w:text/>
         </w:sdtPr>
-        <w:sdtEndPr/>
         <w:sdtContent>
           <w:r>
             <w:t xml:space="preserve">  </w:t>
@@ -1611,7 +1608,6 @@
           </w:placeholder>
           <w:text/>
         </w:sdtPr>
-        <w:sdtEndPr/>
         <w:sdtContent>
           <w:r>
             <w:t xml:space="preserve">  </w:t>
@@ -1851,7 +1847,6 @@
           <w15:appearance w15:val="hidden"/>
           <w:text/>
         </w:sdtPr>
-        <w:sdtEndPr/>
         <w:sdtContent>
           <w:r>
             <w:t xml:space="preserve">  X </w:t>
@@ -1906,7 +1901,6 @@
           <w15:appearance w15:val="hidden"/>
           <w:text/>
         </w:sdtPr>
-        <w:sdtEndPr/>
         <w:sdtContent>
           <w:r>
             <w:t xml:space="preserve">  </w:t>
@@ -2172,10 +2166,15 @@
           <w15:appearance w15:val="hidden"/>
           <w:text/>
         </w:sdtPr>
-        <w:sdtEndPr/>
         <w:sdtContent>
           <w:r>
-            <w:t xml:space="preserve">    </w:t>
+            <w:t xml:space="preserve">  </w:t>
+          </w:r>
+          <w:r>
+            <w:t>X</w:t>
+          </w:r>
+          <w:r>
+            <w:t xml:space="preserve">  </w:t>
           </w:r>
         </w:sdtContent>
       </w:sdt>
@@ -2262,10 +2261,15 @@
           <w15:appearance w15:val="hidden"/>
           <w:text/>
         </w:sdtPr>
-        <w:sdtEndPr/>
         <w:sdtContent>
           <w:r>
-            <w:t xml:space="preserve">    </w:t>
+            <w:t xml:space="preserve">  </w:t>
+          </w:r>
+          <w:r>
+            <w:t>X</w:t>
+          </w:r>
+          <w:r>
+            <w:t xml:space="preserve">  </w:t>
           </w:r>
         </w:sdtContent>
       </w:sdt>
@@ -2374,7 +2378,6 @@
           <w15:appearance w15:val="hidden"/>
           <w:text/>
         </w:sdtPr>
-        <w:sdtEndPr/>
         <w:sdtContent>
           <w:r>
             <w:t xml:space="preserve"> </w:t>
@@ -2469,10 +2472,15 @@
           <w15:appearance w15:val="hidden"/>
           <w:text/>
         </w:sdtPr>
-        <w:sdtEndPr/>
         <w:sdtContent>
           <w:r>
-            <w:t xml:space="preserve">    </w:t>
+            <w:t xml:space="preserve">  </w:t>
+          </w:r>
+          <w:r>
+            <w:t>X</w:t>
+          </w:r>
+          <w:r>
+            <w:t xml:space="preserve">  </w:t>
           </w:r>
         </w:sdtContent>
       </w:sdt>
@@ -2578,10 +2586,15 @@
           </w:placeholder>
           <w:text/>
         </w:sdtPr>
-        <w:sdtEndPr/>
         <w:sdtContent>
           <w:r>
-            <w:t xml:space="preserve">    </w:t>
+            <w:t xml:space="preserve">  </w:t>
+          </w:r>
+          <w:r>
+            <w:t>X</w:t>
+          </w:r>
+          <w:r>
+            <w:t xml:space="preserve">  </w:t>
           </w:r>
         </w:sdtContent>
       </w:sdt>
@@ -2633,10 +2646,15 @@
           <w15:appearance w15:val="hidden"/>
           <w:text/>
         </w:sdtPr>
-        <w:sdtEndPr/>
         <w:sdtContent>
           <w:r>
-            <w:t xml:space="preserve">    </w:t>
+            <w:t xml:space="preserve">  </w:t>
+          </w:r>
+          <w:r>
+            <w:t>X</w:t>
+          </w:r>
+          <w:r>
+            <w:t xml:space="preserve">  </w:t>
           </w:r>
         </w:sdtContent>
       </w:sdt>
@@ -2667,7 +2685,6 @@
           </w:placeholder>
           <w:text/>
         </w:sdtPr>
-        <w:sdtEndPr/>
         <w:sdtContent>
           <w:r>
             <w:t xml:space="preserve">    </w:t>
@@ -3133,7 +3150,6 @@
           <w15:appearance w15:val="hidden"/>
           <w:text/>
         </w:sdtPr>
-        <w:sdtEndPr/>
         <w:sdtContent>
           <w:r>
             <w:rPr>
@@ -3275,7 +3291,6 @@
           <w15:appearance w15:val="hidden"/>
           <w:text/>
         </w:sdtPr>
-        <w:sdtEndPr/>
         <w:sdtContent>
           <w:r>
             <w:t xml:space="preserve">  X </w:t>
@@ -3428,7 +3443,6 @@
           <w15:appearance w15:val="hidden"/>
           <w:text/>
         </w:sdtPr>
-        <w:sdtEndPr/>
         <w:sdtContent>
           <w:r>
             <w:t xml:space="preserve">    </w:t>
@@ -3491,7 +3505,6 @@
           <w15:appearance w15:val="hidden"/>
           <w:text/>
         </w:sdtPr>
-        <w:sdtEndPr/>
         <w:sdtContent>
           <w:r>
             <w:t xml:space="preserve">    </w:t>
@@ -3571,7 +3584,6 @@
           <w15:appearance w15:val="hidden"/>
           <w:text/>
         </w:sdtPr>
-        <w:sdtEndPr/>
         <w:sdtContent>
           <w:r>
             <w:t xml:space="preserve">    </w:t>
@@ -3631,7 +3643,6 @@
           <w15:appearance w15:val="hidden"/>
           <w:text/>
         </w:sdtPr>
-        <w:sdtEndPr/>
         <w:sdtContent>
           <w:r>
             <w:t xml:space="preserve">    </w:t>
@@ -3754,7 +3765,6 @@
           </w:placeholder>
           <w:text/>
         </w:sdtPr>
-        <w:sdtEndPr/>
         <w:sdtContent>
           <w:r>
             <w:t xml:space="preserve">    </w:t>
@@ -3927,7 +3937,6 @@
           <w15:appearance w15:val="hidden"/>
           <w:text/>
         </w:sdtPr>
-        <w:sdtEndPr/>
         <w:sdtContent>
           <w:r>
             <w:t xml:space="preserve">    </w:t>
@@ -3976,7 +3985,6 @@
           <w15:appearance w15:val="hidden"/>
           <w:text/>
         </w:sdtPr>
-        <w:sdtEndPr/>
         <w:sdtContent>
           <w:r>
             <w:t xml:space="preserve">    </w:t>
@@ -4179,7 +4187,6 @@
           <w15:appearance w15:val="hidden"/>
           <w:text/>
         </w:sdtPr>
-        <w:sdtEndPr/>
         <w:sdtContent>
           <w:r>
             <w:t xml:space="preserve">    </w:t>
@@ -4214,7 +4221,6 @@
           <w15:appearance w15:val="hidden"/>
           <w:text/>
         </w:sdtPr>
-        <w:sdtEndPr/>
         <w:sdtContent>
           <w:r>
             <w:t xml:space="preserve">    </w:t>
@@ -4386,7 +4392,6 @@
           <w15:appearance w15:val="hidden"/>
           <w:text/>
         </w:sdtPr>
-        <w:sdtEndPr/>
         <w:sdtContent>
           <w:r>
             <w:rPr>
@@ -4528,7 +4533,6 @@
           <w15:appearance w15:val="hidden"/>
           <w:text/>
         </w:sdtPr>
-        <w:sdtEndPr/>
         <w:sdtContent>
           <w:r>
             <w:t xml:space="preserve">    </w:t>
@@ -4566,7 +4570,6 @@
           <w15:appearance w15:val="hidden"/>
           <w:text/>
         </w:sdtPr>
-        <w:sdtEndPr/>
         <w:sdtContent>
           <w:r>
             <w:rPr>
@@ -4727,7 +4730,6 @@
           </w:placeholder>
           <w:text/>
         </w:sdtPr>
-        <w:sdtEndPr/>
         <w:sdtContent>
           <w:r>
             <w:t xml:space="preserve">    </w:t>
@@ -4798,7 +4800,6 @@
           </w:placeholder>
           <w:text/>
         </w:sdtPr>
-        <w:sdtEndPr/>
         <w:sdtContent>
           <w:r>
             <w:t xml:space="preserve">    </w:t>
@@ -4904,7 +4905,6 @@
           <w15:appearance w15:val="hidden"/>
           <w:text/>
         </w:sdtPr>
-        <w:sdtEndPr/>
         <w:sdtContent>
           <w:r>
             <w:t xml:space="preserve">    </w:t>
@@ -4944,7 +4944,6 @@
           </w:placeholder>
           <w:text/>
         </w:sdtPr>
-        <w:sdtEndPr/>
         <w:sdtContent>
           <w:r>
             <w:rPr>
@@ -5145,7 +5144,6 @@
           <w15:appearance w15:val="hidden"/>
           <w:text/>
         </w:sdtPr>
-        <w:sdtEndPr/>
         <w:sdtContent>
           <w:r>
             <w:t xml:space="preserve">    </w:t>
@@ -5193,7 +5191,6 @@
           </w:placeholder>
           <w:text/>
         </w:sdtPr>
-        <w:sdtEndPr/>
         <w:sdtContent>
           <w:r>
             <w:t xml:space="preserve">    </w:t>
@@ -5227,7 +5224,6 @@
           </w:placeholder>
           <w:text/>
         </w:sdtPr>
-        <w:sdtEndPr/>
         <w:sdtContent>
           <w:r>
             <w:t xml:space="preserve">    </w:t>
@@ -5257,7 +5253,7 @@
 </file>
 
 <file path=word/numbering.xml><?xml version="1.0" encoding="utf-8"?>
-<w:numbering xmlns:wpc="http://schemas.microsoft.com/office/word/2010/wordprocessingCanvas" xmlns:cx="http://schemas.microsoft.com/office/drawing/2014/chartex" xmlns:mc="http://schemas.openxmlformats.org/markup-compatibility/2006" xmlns:o="urn:schemas-microsoft-com:office:office" xmlns:r="http://schemas.openxmlformats.org/officeDocument/2006/relationships" xmlns:m="http://schemas.openxmlformats.org/officeDocument/2006/math" xmlns:v="urn:schemas-microsoft-com:vml" xmlns:wp14="http://schemas.microsoft.com/office/word/2010/wordprocessingDrawing" xmlns:wp="http://schemas.openxmlformats.org/drawingml/2006/wordprocessingDrawing" xmlns:w10="urn:schemas-microsoft-com:office:word" xmlns:w="http://schemas.openxmlformats.org/wordprocessingml/2006/main" xmlns:w14="http://schemas.microsoft.com/office/word/2010/wordml" xmlns:w15="http://schemas.microsoft.com/office/word/2012/wordml" xmlns:w16se="http://schemas.microsoft.com/office/word/2015/wordml/symex" xmlns:wpg="http://schemas.microsoft.com/office/word/2010/wordprocessingGroup" xmlns:wpi="http://schemas.microsoft.com/office/word/2010/wordprocessingInk" xmlns:wne="http://schemas.microsoft.com/office/word/2006/wordml" xmlns:wps="http://schemas.microsoft.com/office/word/2010/wordprocessingShape" mc:Ignorable="w14 w15 w16se wp14">
+<w:numbering xmlns:wpc="http://schemas.microsoft.com/office/word/2010/wordprocessingCanvas" xmlns:cx="http://schemas.microsoft.com/office/drawing/2014/chartex" xmlns:cx1="http://schemas.microsoft.com/office/drawing/2015/9/8/chartex" xmlns:cx2="http://schemas.microsoft.com/office/drawing/2015/10/21/chartex" xmlns:cx3="http://schemas.microsoft.com/office/drawing/2016/5/9/chartex" xmlns:cx4="http://schemas.microsoft.com/office/drawing/2016/5/10/chartex" xmlns:cx5="http://schemas.microsoft.com/office/drawing/2016/5/11/chartex" xmlns:cx6="http://schemas.microsoft.com/office/drawing/2016/5/12/chartex" xmlns:cx7="http://schemas.microsoft.com/office/drawing/2016/5/13/chartex" xmlns:cx8="http://schemas.microsoft.com/office/drawing/2016/5/14/chartex" xmlns:mc="http://schemas.openxmlformats.org/markup-compatibility/2006" xmlns:aink="http://schemas.microsoft.com/office/drawing/2016/ink" xmlns:am3d="http://schemas.microsoft.com/office/drawing/2017/model3d" xmlns:o="urn:schemas-microsoft-com:office:office" xmlns:oel="http://schemas.microsoft.com/office/2019/extlst" xmlns:r="http://schemas.openxmlformats.org/officeDocument/2006/relationships" xmlns:m="http://schemas.openxmlformats.org/officeDocument/2006/math" xmlns:v="urn:schemas-microsoft-com:vml" xmlns:wp14="http://schemas.microsoft.com/office/word/2010/wordprocessingDrawing" xmlns:wp="http://schemas.openxmlformats.org/drawingml/2006/wordprocessingDrawing" xmlns:w10="urn:schemas-microsoft-com:office:word" xmlns:w="http://schemas.openxmlformats.org/wordprocessingml/2006/main" xmlns:w14="http://schemas.microsoft.com/office/word/2010/wordml" xmlns:w15="http://schemas.microsoft.com/office/word/2012/wordml" xmlns:w16cex="http://schemas.microsoft.com/office/word/2018/wordml/cex" xmlns:w16cid="http://schemas.microsoft.com/office/word/2016/wordml/cid" xmlns:w16="http://schemas.microsoft.com/office/word/2018/wordml" xmlns:w16du="http://schemas.microsoft.com/office/word/2023/wordml/word16du" xmlns:w16sdtdh="http://schemas.microsoft.com/office/word/2020/wordml/sdtdatahash" xmlns:w16sdtfl="http://schemas.microsoft.com/office/word/2024/wordml/sdtformatlock" xmlns:w16se="http://schemas.microsoft.com/office/word/2015/wordml/symex" xmlns:wpg="http://schemas.microsoft.com/office/word/2010/wordprocessingGroup" xmlns:wpi="http://schemas.microsoft.com/office/word/2010/wordprocessingInk" xmlns:wne="http://schemas.microsoft.com/office/word/2006/wordml" xmlns:wps="http://schemas.microsoft.com/office/word/2010/wordprocessingShape" mc:Ignorable="w14 w15 w16se w16cid w16 w16cex w16sdtdh w16sdtfl w16du wp14">
   <w:abstractNum w:abstractNumId="0" w15:restartNumberingAfterBreak="0">
     <w:nsid w:val="FFFFFF88"/>
     <w:multiLevelType w:val="singleLevel"/>
@@ -6920,107 +6916,107 @@
       </w:rPr>
     </w:lvl>
   </w:abstractNum>
-  <w:num w:numId="1">
+  <w:num w:numId="1" w16cid:durableId="1370913554">
     <w:abstractNumId w:val="11"/>
   </w:num>
-  <w:num w:numId="2">
+  <w:num w:numId="2" w16cid:durableId="1571764838">
     <w:abstractNumId w:val="6"/>
   </w:num>
-  <w:num w:numId="3">
+  <w:num w:numId="3" w16cid:durableId="911544252">
     <w:abstractNumId w:val="8"/>
   </w:num>
-  <w:num w:numId="4">
+  <w:num w:numId="4" w16cid:durableId="1748530805">
     <w:abstractNumId w:val="15"/>
   </w:num>
-  <w:num w:numId="5">
+  <w:num w:numId="5" w16cid:durableId="649988565">
     <w:abstractNumId w:val="11"/>
   </w:num>
-  <w:num w:numId="6">
+  <w:num w:numId="6" w16cid:durableId="933128664">
     <w:abstractNumId w:val="11"/>
   </w:num>
-  <w:num w:numId="7">
+  <w:num w:numId="7" w16cid:durableId="40983460">
     <w:abstractNumId w:val="11"/>
     <w:lvlOverride w:ilvl="0">
       <w:startOverride w:val="1"/>
     </w:lvlOverride>
   </w:num>
-  <w:num w:numId="8">
+  <w:num w:numId="8" w16cid:durableId="1056854498">
     <w:abstractNumId w:val="2"/>
   </w:num>
-  <w:num w:numId="9">
+  <w:num w:numId="9" w16cid:durableId="392895358">
     <w:abstractNumId w:val="11"/>
   </w:num>
-  <w:num w:numId="10">
+  <w:num w:numId="10" w16cid:durableId="84767539">
     <w:abstractNumId w:val="11"/>
   </w:num>
-  <w:num w:numId="11">
+  <w:num w:numId="11" w16cid:durableId="1336542087">
     <w:abstractNumId w:val="11"/>
   </w:num>
-  <w:num w:numId="12">
+  <w:num w:numId="12" w16cid:durableId="364673050">
     <w:abstractNumId w:val="11"/>
   </w:num>
-  <w:num w:numId="13">
+  <w:num w:numId="13" w16cid:durableId="1134055639">
     <w:abstractNumId w:val="6"/>
   </w:num>
-  <w:num w:numId="14">
+  <w:num w:numId="14" w16cid:durableId="27803023">
     <w:abstractNumId w:val="1"/>
   </w:num>
-  <w:num w:numId="15">
+  <w:num w:numId="15" w16cid:durableId="1451706746">
     <w:abstractNumId w:val="7"/>
   </w:num>
-  <w:num w:numId="16">
+  <w:num w:numId="16" w16cid:durableId="168184020">
     <w:abstractNumId w:val="10"/>
   </w:num>
-  <w:num w:numId="17">
+  <w:num w:numId="17" w16cid:durableId="1106923140">
     <w:abstractNumId w:val="13"/>
   </w:num>
-  <w:num w:numId="18">
+  <w:num w:numId="18" w16cid:durableId="1975527458">
     <w:abstractNumId w:val="4"/>
   </w:num>
-  <w:num w:numId="19">
+  <w:num w:numId="19" w16cid:durableId="1548222745">
     <w:abstractNumId w:val="5"/>
   </w:num>
-  <w:num w:numId="20">
+  <w:num w:numId="20" w16cid:durableId="441190766">
     <w:abstractNumId w:val="3"/>
   </w:num>
-  <w:num w:numId="21">
+  <w:num w:numId="21" w16cid:durableId="189992656">
     <w:abstractNumId w:val="9"/>
   </w:num>
-  <w:num w:numId="22">
+  <w:num w:numId="22" w16cid:durableId="819614450">
     <w:abstractNumId w:val="0"/>
   </w:num>
-  <w:num w:numId="23">
+  <w:num w:numId="23" w16cid:durableId="807894901">
     <w:abstractNumId w:val="0"/>
   </w:num>
-  <w:num w:numId="24">
+  <w:num w:numId="24" w16cid:durableId="1084834786">
     <w:abstractNumId w:val="11"/>
   </w:num>
-  <w:num w:numId="25">
+  <w:num w:numId="25" w16cid:durableId="924072417">
     <w:abstractNumId w:val="11"/>
   </w:num>
-  <w:num w:numId="26">
+  <w:num w:numId="26" w16cid:durableId="1702124171">
     <w:abstractNumId w:val="12"/>
   </w:num>
-  <w:num w:numId="27">
+  <w:num w:numId="27" w16cid:durableId="123470590">
     <w:abstractNumId w:val="14"/>
   </w:num>
-  <w:num w:numId="28">
+  <w:num w:numId="28" w16cid:durableId="1609699293">
     <w:abstractNumId w:val="0"/>
   </w:num>
-  <w:num w:numId="29">
+  <w:num w:numId="29" w16cid:durableId="277492201">
     <w:abstractNumId w:val="11"/>
   </w:num>
-  <w:num w:numId="30">
+  <w:num w:numId="30" w16cid:durableId="1611159036">
     <w:abstractNumId w:val="12"/>
   </w:num>
-  <w:num w:numId="31">
+  <w:num w:numId="31" w16cid:durableId="250898716">
     <w:abstractNumId w:val="14"/>
   </w:num>
 </w:numbering>
 </file>
 
 <file path=word/styles.xml><?xml version="1.0" encoding="utf-8"?>
-<w:styles xmlns:mc="http://schemas.openxmlformats.org/markup-compatibility/2006" xmlns:r="http://schemas.openxmlformats.org/officeDocument/2006/relationships" xmlns:w="http://schemas.openxmlformats.org/wordprocessingml/2006/main" xmlns:w14="http://schemas.microsoft.com/office/word/2010/wordml" xmlns:w15="http://schemas.microsoft.com/office/word/2012/wordml" xmlns:w16se="http://schemas.microsoft.com/office/word/2015/wordml/symex" mc:Ignorable="w14 w15 w16se">
+<w:styles xmlns:mc="http://schemas.openxmlformats.org/markup-compatibility/2006" xmlns:r="http://schemas.openxmlformats.org/officeDocument/2006/relationships" xmlns:w="http://schemas.openxmlformats.org/wordprocessingml/2006/main" xmlns:w14="http://schemas.microsoft.com/office/word/2010/wordml" xmlns:w15="http://schemas.microsoft.com/office/word/2012/wordml" xmlns:w16cex="http://schemas.microsoft.com/office/word/2018/wordml/cex" xmlns:w16cid="http://schemas.microsoft.com/office/word/2016/wordml/cid" xmlns:w16="http://schemas.microsoft.com/office/word/2018/wordml" xmlns:w16du="http://schemas.microsoft.com/office/word/2023/wordml/word16du" xmlns:w16sdtdh="http://schemas.microsoft.com/office/word/2020/wordml/sdtdatahash" xmlns:w16sdtfl="http://schemas.microsoft.com/office/word/2024/wordml/sdtformatlock" xmlns:w16se="http://schemas.microsoft.com/office/word/2015/wordml/symex" mc:Ignorable="w14 w15 w16se w16cid w16 w16cex w16sdtdh w16sdtfl w16du">
   <w:docDefaults>
     <w:rPrDefault>
       <w:rPr>
@@ -7038,7 +7034,7 @@
       </w:pPr>
     </w:pPrDefault>
   </w:docDefaults>
-  <w:latentStyles w:defLockedState="0" w:defUIPriority="99" w:defSemiHidden="0" w:defUnhideWhenUsed="0" w:defQFormat="0" w:count="371">
+  <w:latentStyles w:defLockedState="0" w:defUIPriority="99" w:defSemiHidden="0" w:defUnhideWhenUsed="0" w:defQFormat="0" w:count="376">
     <w:lsdException w:name="Normal" w:uiPriority="0" w:qFormat="1"/>
     <w:lsdException w:name="heading 1" w:uiPriority="9" w:qFormat="1"/>
     <w:lsdException w:name="heading 2" w:semiHidden="1" w:uiPriority="9" w:unhideWhenUsed="1" w:qFormat="1"/>
@@ -7410,6 +7406,11 @@
     <w:lsdException w:name="List Table 5 Dark Accent 6" w:uiPriority="50"/>
     <w:lsdException w:name="List Table 6 Colorful Accent 6" w:uiPriority="51"/>
     <w:lsdException w:name="List Table 7 Colorful Accent 6" w:uiPriority="52"/>
+    <w:lsdException w:name="Mention" w:semiHidden="1" w:unhideWhenUsed="1"/>
+    <w:lsdException w:name="Smart Hyperlink" w:semiHidden="1" w:unhideWhenUsed="1"/>
+    <w:lsdException w:name="Hashtag" w:semiHidden="1" w:unhideWhenUsed="1"/>
+    <w:lsdException w:name="Unresolved Mention" w:semiHidden="1" w:unhideWhenUsed="1"/>
+    <w:lsdException w:name="Smart Link" w:semiHidden="1" w:unhideWhenUsed="1"/>
   </w:latentStyles>
   <w:style w:type="paragraph" w:default="1" w:styleId="Normal">
     <w:name w:val="Normal"/>
@@ -7849,8 +7850,8 @@
       <w:lang w:val="en-GB"/>
     </w:rPr>
   </w:style>
-  <w:style w:type="character" w:customStyle="1" w:styleId="Mention">
-    <w:name w:val="Mention"/>
+  <w:style w:type="character" w:customStyle="1" w:styleId="Mencionar1">
+    <w:name w:val="Mencionar1"/>
     <w:basedOn w:val="Fuentedeprrafopredeter"/>
     <w:uiPriority w:val="99"/>
     <w:unhideWhenUsed/>
@@ -7864,7 +7865,7 @@
 </file>
 
 <file path=word/glossary/document.xml><?xml version="1.0" encoding="utf-8"?>
-<w:glossaryDocument xmlns:wpc="http://schemas.microsoft.com/office/word/2010/wordprocessingCanvas" xmlns:cx="http://schemas.microsoft.com/office/drawing/2014/chartex" xmlns:mc="http://schemas.openxmlformats.org/markup-compatibility/2006" xmlns:o="urn:schemas-microsoft-com:office:office" xmlns:r="http://schemas.openxmlformats.org/officeDocument/2006/relationships" xmlns:m="http://schemas.openxmlformats.org/officeDocument/2006/math" xmlns:v="urn:schemas-microsoft-com:vml" xmlns:wp14="http://schemas.microsoft.com/office/word/2010/wordprocessingDrawing" xmlns:wp="http://schemas.openxmlformats.org/drawingml/2006/wordprocessingDrawing" xmlns:w10="urn:schemas-microsoft-com:office:word" xmlns:w="http://schemas.openxmlformats.org/wordprocessingml/2006/main" xmlns:w14="http://schemas.microsoft.com/office/word/2010/wordml" xmlns:w15="http://schemas.microsoft.com/office/word/2012/wordml" xmlns:w16se="http://schemas.microsoft.com/office/word/2015/wordml/symex" xmlns:wpg="http://schemas.microsoft.com/office/word/2010/wordprocessingGroup" xmlns:wpi="http://schemas.microsoft.com/office/word/2010/wordprocessingInk" xmlns:wne="http://schemas.microsoft.com/office/word/2006/wordml" xmlns:wps="http://schemas.microsoft.com/office/word/2010/wordprocessingShape" mc:Ignorable="w14 w15 w16se wp14">
+<w:glossaryDocument xmlns:wpc="http://schemas.microsoft.com/office/word/2010/wordprocessingCanvas" xmlns:cx="http://schemas.microsoft.com/office/drawing/2014/chartex" xmlns:cx1="http://schemas.microsoft.com/office/drawing/2015/9/8/chartex" xmlns:cx2="http://schemas.microsoft.com/office/drawing/2015/10/21/chartex" xmlns:cx3="http://schemas.microsoft.com/office/drawing/2016/5/9/chartex" xmlns:cx4="http://schemas.microsoft.com/office/drawing/2016/5/10/chartex" xmlns:cx5="http://schemas.microsoft.com/office/drawing/2016/5/11/chartex" xmlns:cx6="http://schemas.microsoft.com/office/drawing/2016/5/12/chartex" xmlns:cx7="http://schemas.microsoft.com/office/drawing/2016/5/13/chartex" xmlns:cx8="http://schemas.microsoft.com/office/drawing/2016/5/14/chartex" xmlns:mc="http://schemas.openxmlformats.org/markup-compatibility/2006" xmlns:aink="http://schemas.microsoft.com/office/drawing/2016/ink" xmlns:am3d="http://schemas.microsoft.com/office/drawing/2017/model3d" xmlns:o="urn:schemas-microsoft-com:office:office" xmlns:oel="http://schemas.microsoft.com/office/2019/extlst" xmlns:r="http://schemas.openxmlformats.org/officeDocument/2006/relationships" xmlns:m="http://schemas.openxmlformats.org/officeDocument/2006/math" xmlns:v="urn:schemas-microsoft-com:vml" xmlns:wp14="http://schemas.microsoft.com/office/word/2010/wordprocessingDrawing" xmlns:wp="http://schemas.openxmlformats.org/drawingml/2006/wordprocessingDrawing" xmlns:w10="urn:schemas-microsoft-com:office:word" xmlns:w="http://schemas.openxmlformats.org/wordprocessingml/2006/main" xmlns:w14="http://schemas.microsoft.com/office/word/2010/wordml" xmlns:w15="http://schemas.microsoft.com/office/word/2012/wordml" xmlns:w16cex="http://schemas.microsoft.com/office/word/2018/wordml/cex" xmlns:w16cid="http://schemas.microsoft.com/office/word/2016/wordml/cid" xmlns:w16="http://schemas.microsoft.com/office/word/2018/wordml" xmlns:w16du="http://schemas.microsoft.com/office/word/2023/wordml/word16du" xmlns:w16sdtdh="http://schemas.microsoft.com/office/word/2020/wordml/sdtdatahash" xmlns:w16sdtfl="http://schemas.microsoft.com/office/word/2024/wordml/sdtformatlock" xmlns:w16se="http://schemas.microsoft.com/office/word/2015/wordml/symex" xmlns:wpg="http://schemas.microsoft.com/office/word/2010/wordprocessingGroup" xmlns:wpi="http://schemas.microsoft.com/office/word/2010/wordprocessingInk" xmlns:wne="http://schemas.microsoft.com/office/word/2006/wordml" xmlns:wps="http://schemas.microsoft.com/office/word/2010/wordprocessingShape" mc:Ignorable="w14 w15 w16se w16cid w16 w16cex w16sdtdh w16sdtfl w16du wp14">
   <w:docParts>
     <w:docPart>
       <w:docPartPr>
@@ -9031,7 +9032,7 @@
 </file>
 
 <file path=word/glossary/fontTable.xml><?xml version="1.0" encoding="utf-8"?>
-<w:fonts xmlns:mc="http://schemas.openxmlformats.org/markup-compatibility/2006" xmlns:r="http://schemas.openxmlformats.org/officeDocument/2006/relationships" xmlns:w="http://schemas.openxmlformats.org/wordprocessingml/2006/main" xmlns:w14="http://schemas.microsoft.com/office/word/2010/wordml" xmlns:w15="http://schemas.microsoft.com/office/word/2012/wordml" xmlns:w16se="http://schemas.microsoft.com/office/word/2015/wordml/symex" mc:Ignorable="w14 w15 w16se">
+<w:fonts xmlns:mc="http://schemas.openxmlformats.org/markup-compatibility/2006" xmlns:r="http://schemas.openxmlformats.org/officeDocument/2006/relationships" xmlns:w="http://schemas.openxmlformats.org/wordprocessingml/2006/main" xmlns:w14="http://schemas.microsoft.com/office/word/2010/wordml" xmlns:w15="http://schemas.microsoft.com/office/word/2012/wordml" xmlns:w16cex="http://schemas.microsoft.com/office/word/2018/wordml/cex" xmlns:w16cid="http://schemas.microsoft.com/office/word/2016/wordml/cid" xmlns:w16="http://schemas.microsoft.com/office/word/2018/wordml" xmlns:w16du="http://schemas.microsoft.com/office/word/2023/wordml/word16du" xmlns:w16sdtdh="http://schemas.microsoft.com/office/word/2020/wordml/sdtdatahash" xmlns:w16sdtfl="http://schemas.microsoft.com/office/word/2024/wordml/sdtformatlock" xmlns:w16se="http://schemas.microsoft.com/office/word/2015/wordml/symex" mc:Ignorable="w14 w15 w16se w16cid w16 w16cex w16sdtdh w16sdtfl w16du">
   <w:font w:name="Symbol">
     <w:panose1 w:val="05050102010706020507"/>
     <w:charset w:val="02"/>
@@ -9104,17 +9105,29 @@
     <w:pitch w:val="variable"/>
     <w:sig w:usb0="E00002FF" w:usb1="2AC7FDFF" w:usb2="00000016" w:usb3="00000000" w:csb0="0002009F" w:csb1="00000000"/>
   </w:font>
+  <w:font w:name="Aptos">
+    <w:charset w:val="00"/>
+    <w:family w:val="swiss"/>
+    <w:pitch w:val="variable"/>
+    <w:sig w:usb0="20000287" w:usb1="00000003" w:usb2="00000000" w:usb3="00000000" w:csb0="0000019F" w:csb1="00000000"/>
+  </w:font>
   <w:font w:name="Yu Mincho">
     <w:charset w:val="80"/>
     <w:family w:val="roman"/>
     <w:pitch w:val="variable"/>
     <w:sig w:usb0="800002E7" w:usb1="2AC7FCFF" w:usb2="00000012" w:usb3="00000000" w:csb0="0002009F" w:csb1="00000000"/>
   </w:font>
+  <w:font w:name="Aptos Display">
+    <w:charset w:val="00"/>
+    <w:family w:val="swiss"/>
+    <w:pitch w:val="variable"/>
+    <w:sig w:usb0="20000287" w:usb1="00000003" w:usb2="00000000" w:usb3="00000000" w:csb0="0000019F" w:csb1="00000000"/>
+  </w:font>
 </w:fonts>
 </file>
 
 <file path=word/glossary/settings.xml><?xml version="1.0" encoding="utf-8"?>
-<w:settings xmlns:mc="http://schemas.openxmlformats.org/markup-compatibility/2006" xmlns:o="urn:schemas-microsoft-com:office:office" xmlns:r="http://schemas.openxmlformats.org/officeDocument/2006/relationships" xmlns:m="http://schemas.openxmlformats.org/officeDocument/2006/math" xmlns:v="urn:schemas-microsoft-com:vml" xmlns:w10="urn:schemas-microsoft-com:office:word" xmlns:w="http://schemas.openxmlformats.org/wordprocessingml/2006/main" xmlns:w14="http://schemas.microsoft.com/office/word/2010/wordml" xmlns:w15="http://schemas.microsoft.com/office/word/2012/wordml" xmlns:w16se="http://schemas.microsoft.com/office/word/2015/wordml/symex" xmlns:sl="http://schemas.openxmlformats.org/schemaLibrary/2006/main" mc:Ignorable="w14 w15 w16se">
+<w:settings xmlns:mc="http://schemas.openxmlformats.org/markup-compatibility/2006" xmlns:o="urn:schemas-microsoft-com:office:office" xmlns:r="http://schemas.openxmlformats.org/officeDocument/2006/relationships" xmlns:m="http://schemas.openxmlformats.org/officeDocument/2006/math" xmlns:v="urn:schemas-microsoft-com:vml" xmlns:w10="urn:schemas-microsoft-com:office:word" xmlns:w="http://schemas.openxmlformats.org/wordprocessingml/2006/main" xmlns:w14="http://schemas.microsoft.com/office/word/2010/wordml" xmlns:w15="http://schemas.microsoft.com/office/word/2012/wordml" xmlns:w16cex="http://schemas.microsoft.com/office/word/2018/wordml/cex" xmlns:w16cid="http://schemas.microsoft.com/office/word/2016/wordml/cid" xmlns:w16="http://schemas.microsoft.com/office/word/2018/wordml" xmlns:w16du="http://schemas.microsoft.com/office/word/2023/wordml/word16du" xmlns:w16sdtdh="http://schemas.microsoft.com/office/word/2020/wordml/sdtdatahash" xmlns:w16sdtfl="http://schemas.microsoft.com/office/word/2024/wordml/sdtformatlock" xmlns:w16se="http://schemas.microsoft.com/office/word/2015/wordml/symex" xmlns:sl="http://schemas.openxmlformats.org/schemaLibrary/2006/main" mc:Ignorable="w14 w15 w16se w16cid w16 w16cex w16sdtdh w16sdtfl w16du">
   <w:view w:val="normal"/>
   <w:revisionView w:inkAnnotations="0"/>
   <w:defaultTabStop w:val="708"/>
@@ -9127,6 +9140,7 @@
     <w:compatSetting w:name="enableOpenTypeFeatures" w:uri="http://schemas.microsoft.com/office/word" w:val="1"/>
     <w:compatSetting w:name="doNotFlipMirrorIndents" w:uri="http://schemas.microsoft.com/office/word" w:val="1"/>
     <w:compatSetting w:name="differentiateMultirowTableHeaders" w:uri="http://schemas.microsoft.com/office/word" w:val="1"/>
+    <w:compatSetting w:name="useWord2013TrackBottomHyphenation" w:uri="http://schemas.microsoft.com/office/word" w:val="1"/>
   </w:compat>
   <w:rsids>
     <w:rsidRoot w:val="004D7778"/>
@@ -9136,6 +9150,7 @@
     <w:rsid w:val="000C5FA0"/>
     <w:rsid w:val="001221F0"/>
     <w:rsid w:val="001476FF"/>
+    <w:rsid w:val="00152340"/>
     <w:rsid w:val="001942D6"/>
     <w:rsid w:val="001B7228"/>
     <w:rsid w:val="001F6D99"/>
@@ -9154,6 +9169,7 @@
     <w:rsid w:val="00953D97"/>
     <w:rsid w:val="009649A1"/>
     <w:rsid w:val="00966054"/>
+    <w:rsid w:val="009D6A84"/>
     <w:rsid w:val="009E476D"/>
     <w:rsid w:val="00B04CA5"/>
     <w:rsid w:val="00B61878"/>
@@ -9202,7 +9218,7 @@
 </file>
 
 <file path=word/glossary/styles.xml><?xml version="1.0" encoding="utf-8"?>
-<w:styles xmlns:mc="http://schemas.openxmlformats.org/markup-compatibility/2006" xmlns:r="http://schemas.openxmlformats.org/officeDocument/2006/relationships" xmlns:w="http://schemas.openxmlformats.org/wordprocessingml/2006/main" xmlns:w14="http://schemas.microsoft.com/office/word/2010/wordml" xmlns:w15="http://schemas.microsoft.com/office/word/2012/wordml" xmlns:w16se="http://schemas.microsoft.com/office/word/2015/wordml/symex" mc:Ignorable="w14 w15 w16se">
+<w:styles xmlns:mc="http://schemas.openxmlformats.org/markup-compatibility/2006" xmlns:r="http://schemas.openxmlformats.org/officeDocument/2006/relationships" xmlns:w="http://schemas.openxmlformats.org/wordprocessingml/2006/main" xmlns:w14="http://schemas.microsoft.com/office/word/2010/wordml" xmlns:w15="http://schemas.microsoft.com/office/word/2012/wordml" xmlns:w16cex="http://schemas.microsoft.com/office/word/2018/wordml/cex" xmlns:w16cid="http://schemas.microsoft.com/office/word/2016/wordml/cid" xmlns:w16="http://schemas.microsoft.com/office/word/2018/wordml" xmlns:w16du="http://schemas.microsoft.com/office/word/2023/wordml/word16du" xmlns:w16sdtdh="http://schemas.microsoft.com/office/word/2020/wordml/sdtdatahash" xmlns:w16sdtfl="http://schemas.microsoft.com/office/word/2024/wordml/sdtformatlock" xmlns:w16se="http://schemas.microsoft.com/office/word/2015/wordml/symex" mc:Ignorable="w14 w15 w16se w16cid w16 w16cex w16sdtdh w16sdtfl w16du">
   <w:docDefaults>
     <w:rPrDefault>
       <w:rPr>
@@ -9220,7 +9236,7 @@
       </w:pPr>
     </w:pPrDefault>
   </w:docDefaults>
-  <w:latentStyles w:defLockedState="0" w:defUIPriority="99" w:defSemiHidden="0" w:defUnhideWhenUsed="0" w:defQFormat="0" w:count="371">
+  <w:latentStyles w:defLockedState="0" w:defUIPriority="99" w:defSemiHidden="0" w:defUnhideWhenUsed="0" w:defQFormat="0" w:count="376">
     <w:lsdException w:name="Normal" w:uiPriority="0" w:qFormat="1"/>
     <w:lsdException w:name="heading 1" w:uiPriority="9" w:qFormat="1"/>
     <w:lsdException w:name="heading 2" w:semiHidden="1" w:uiPriority="9" w:unhideWhenUsed="1" w:qFormat="1"/>
@@ -9592,6 +9608,11 @@
     <w:lsdException w:name="List Table 5 Dark Accent 6" w:uiPriority="50"/>
     <w:lsdException w:name="List Table 6 Colorful Accent 6" w:uiPriority="51"/>
     <w:lsdException w:name="List Table 7 Colorful Accent 6" w:uiPriority="52"/>
+    <w:lsdException w:name="Mention" w:semiHidden="1" w:unhideWhenUsed="1"/>
+    <w:lsdException w:name="Smart Hyperlink" w:semiHidden="1" w:unhideWhenUsed="1"/>
+    <w:lsdException w:name="Hashtag" w:semiHidden="1" w:unhideWhenUsed="1"/>
+    <w:lsdException w:name="Unresolved Mention" w:semiHidden="1" w:unhideWhenUsed="1"/>
+    <w:lsdException w:name="Smart Link" w:semiHidden="1" w:unhideWhenUsed="1"/>
   </w:latentStyles>
   <w:style w:type="paragraph" w:default="1" w:styleId="Normal">
     <w:name w:val="Normal"/>
@@ -10062,7 +10083,7 @@
 </file>
 
 <file path=word/glossary/webSettings.xml><?xml version="1.0" encoding="utf-8"?>
-<w:webSettings xmlns:mc="http://schemas.openxmlformats.org/markup-compatibility/2006" xmlns:r="http://schemas.openxmlformats.org/officeDocument/2006/relationships" xmlns:w="http://schemas.openxmlformats.org/wordprocessingml/2006/main" xmlns:w14="http://schemas.microsoft.com/office/word/2010/wordml" xmlns:w15="http://schemas.microsoft.com/office/word/2012/wordml" xmlns:w16se="http://schemas.microsoft.com/office/word/2015/wordml/symex" mc:Ignorable="w14 w15 w16se">
+<w:webSettings xmlns:mc="http://schemas.openxmlformats.org/markup-compatibility/2006" xmlns:r="http://schemas.openxmlformats.org/officeDocument/2006/relationships" xmlns:w="http://schemas.openxmlformats.org/wordprocessingml/2006/main" xmlns:w14="http://schemas.microsoft.com/office/word/2010/wordml" xmlns:w15="http://schemas.microsoft.com/office/word/2012/wordml" xmlns:w16cex="http://schemas.microsoft.com/office/word/2018/wordml/cex" xmlns:w16cid="http://schemas.microsoft.com/office/word/2016/wordml/cid" xmlns:w16="http://schemas.microsoft.com/office/word/2018/wordml" xmlns:w16du="http://schemas.microsoft.com/office/word/2023/wordml/word16du" xmlns:w16sdtdh="http://schemas.microsoft.com/office/word/2020/wordml/sdtdatahash" xmlns:w16sdtfl="http://schemas.microsoft.com/office/word/2024/wordml/sdtformatlock" xmlns:w16se="http://schemas.microsoft.com/office/word/2015/wordml/symex" mc:Ignorable="w14 w15 w16se w16cid w16 w16cex w16sdtdh w16sdtfl w16du">
   <w:optimizeForBrowser/>
   <w:allowPNG/>
 </w:webSettings>

</xml_diff>

<commit_message>
feat: actualizado el documento de requisitos, el diagrama uml y añadido el documento de testing
</commit_message>
<xml_diff>
--- a/reports/Student#5/05 - Requirements - Student #5.docx
+++ b/reports/Student#5/05 - Requirements - Student #5.docx
@@ -274,7 +274,7 @@
                 <w:rFonts w:asciiTheme="majorHAnsi" w:hAnsiTheme="majorHAnsi" w:cstheme="majorBidi"/>
                 <w:b/>
                 <w:bCs/>
-                <w:lang w:val="en-US"/>
+                <w:lang w:val="es-ES"/>
               </w:rPr>
             </w:pPr>
             <w:r>
@@ -295,14 +295,14 @@
             <w:r>
               <w:rPr>
                 <w:rFonts w:asciiTheme="majorHAnsi" w:hAnsiTheme="majorHAnsi" w:cstheme="majorBidi"/>
-                <w:lang w:val="en-US"/>
+                <w:lang w:val="es-ES"/>
               </w:rPr>
               <w:t xml:space="preserve"> </w:t>
             </w:r>
             <w:r>
               <w:rPr>
                 <w:rFonts w:asciiTheme="majorHAnsi" w:hAnsiTheme="majorHAnsi" w:cstheme="majorBidi"/>
-                <w:lang w:val="en-US"/>
+                <w:lang w:val="es-ES"/>
               </w:rPr>
               <w:t>2965****</w:t>
             </w:r>
@@ -342,7 +342,7 @@
               <w:sdtPr>
                 <w:rPr>
                   <w:rFonts w:asciiTheme="majorHAnsi" w:hAnsiTheme="majorHAnsi" w:cstheme="majorHAnsi"/>
-                  <w:lang w:val="en-US"/>
+                  <w:lang w:val="es-ES"/>
                 </w:rPr>
                 <w:tag w:val="UVUS02"/>
                 <w:id w:val="1381354132"/>
@@ -356,21 +356,21 @@
                 <w:r>
                   <w:rPr>
                     <w:rFonts w:asciiTheme="majorHAnsi" w:hAnsiTheme="majorHAnsi" w:cstheme="majorHAnsi"/>
-                    <w:lang w:val="en-US"/>
+                    <w:lang w:val="es-ES"/>
                   </w:rPr>
                   <w:t xml:space="preserve"> </w:t>
                 </w:r>
                 <w:r>
                   <w:rPr>
                     <w:rFonts w:asciiTheme="majorHAnsi" w:hAnsiTheme="majorHAnsi" w:cstheme="majorHAnsi"/>
-                    <w:lang w:val="en-US"/>
+                    <w:lang w:val="es-ES"/>
                   </w:rPr>
                   <w:t>FPJ0058</w:t>
                 </w:r>
                 <w:r>
                   <w:rPr>
                     <w:rFonts w:asciiTheme="majorHAnsi" w:hAnsiTheme="majorHAnsi" w:cstheme="majorHAnsi"/>
-                    <w:lang w:val="en-US"/>
+                    <w:lang w:val="es-ES"/>
                   </w:rPr>
                   <w:t xml:space="preserve">  </w:t>
                 </w:r>
@@ -620,7 +620,13 @@
                   <w:rPr>
                     <w:rFonts w:asciiTheme="majorHAnsi" w:hAnsiTheme="majorHAnsi" w:cstheme="majorHAnsi"/>
                   </w:rPr>
-                  <w:t>24</w:t>
+                  <w:t>2</w:t>
+                </w:r>
+                <w:r>
+                  <w:rPr>
+                    <w:rFonts w:asciiTheme="majorHAnsi" w:hAnsiTheme="majorHAnsi" w:cstheme="majorHAnsi"/>
+                  </w:rPr>
+                  <w:t>5</w:t>
                 </w:r>
                 <w:r>
                   <w:rPr>
@@ -2687,7 +2693,13 @@
         </w:sdtPr>
         <w:sdtContent>
           <w:r>
-            <w:t xml:space="preserve">    </w:t>
+            <w:t xml:space="preserve"> </w:t>
+          </w:r>
+          <w:r>
+            <w:t xml:space="preserve"> X</w:t>
+          </w:r>
+          <w:r>
+            <w:t xml:space="preserve">  </w:t>
           </w:r>
         </w:sdtContent>
       </w:sdt>
@@ -9162,6 +9174,7 @@
     <w:rsid w:val="00635F6F"/>
     <w:rsid w:val="007C55A8"/>
     <w:rsid w:val="007D002B"/>
+    <w:rsid w:val="007E7D1C"/>
     <w:rsid w:val="00807531"/>
     <w:rsid w:val="00836298"/>
     <w:rsid w:val="00891CFB"/>
@@ -9174,6 +9187,7 @@
     <w:rsid w:val="00B04CA5"/>
     <w:rsid w:val="00B61878"/>
     <w:rsid w:val="00BB071B"/>
+    <w:rsid w:val="00BE2306"/>
     <w:rsid w:val="00BE3D05"/>
     <w:rsid w:val="00BF46E1"/>
     <w:rsid w:val="00C42E76"/>

</xml_diff>